<commit_message>
Typo need to be fixed --Teng
</commit_message>
<xml_diff>
--- a/rzhang609/phase_1_report_rzhang609.docx
+++ b/rzhang609/phase_1_report_rzhang609.docx
@@ -469,7 +469,7 @@
     </w:p>
     <w:p>
       <w:pPr>
-        <w:pStyle w:val="ListParagraph"/>
+        <w:pStyle w:val="a3"/>
         <w:numPr>
           <w:ilvl w:val="0"/>
           <w:numId w:val="1"/>
@@ -558,7 +558,7 @@
     </w:p>
     <w:p>
       <w:pPr>
-        <w:pStyle w:val="ListParagraph"/>
+        <w:pStyle w:val="a3"/>
         <w:numPr>
           <w:ilvl w:val="0"/>
           <w:numId w:val="3"/>
@@ -614,7 +614,7 @@
     </w:p>
     <w:p>
       <w:pPr>
-        <w:pStyle w:val="ListParagraph"/>
+        <w:pStyle w:val="a3"/>
         <w:numPr>
           <w:ilvl w:val="1"/>
           <w:numId w:val="1"/>
@@ -693,7 +693,7 @@
       <w:commentRangeEnd w:id="0"/>
       <w:r>
         <w:rPr>
-          <w:rStyle w:val="CommentReference"/>
+          <w:rStyle w:val="a4"/>
         </w:rPr>
         <w:commentReference w:id="0"/>
       </w:r>
@@ -827,7 +827,7 @@
       <w:commentRangeEnd w:id="1"/>
       <w:r>
         <w:rPr>
-          <w:rStyle w:val="CommentReference"/>
+          <w:rStyle w:val="a4"/>
         </w:rPr>
         <w:commentReference w:id="1"/>
       </w:r>
@@ -867,7 +867,7 @@
     </w:p>
     <w:p>
       <w:pPr>
-        <w:pStyle w:val="ListParagraph"/>
+        <w:pStyle w:val="a3"/>
         <w:numPr>
           <w:ilvl w:val="1"/>
           <w:numId w:val="1"/>
@@ -1012,7 +1012,7 @@
     </w:p>
     <w:p>
       <w:pPr>
-        <w:pStyle w:val="ListParagraph"/>
+        <w:pStyle w:val="a3"/>
         <w:numPr>
           <w:ilvl w:val="1"/>
           <w:numId w:val="1"/>
@@ -1084,7 +1084,7 @@
     </w:p>
     <w:p>
       <w:pPr>
-        <w:pStyle w:val="ListParagraph"/>
+        <w:pStyle w:val="a3"/>
         <w:numPr>
           <w:ilvl w:val="1"/>
           <w:numId w:val="1"/>
@@ -1173,14 +1173,14 @@
       <w:commentRangeEnd w:id="2"/>
       <w:r>
         <w:rPr>
-          <w:rStyle w:val="CommentReference"/>
+          <w:rStyle w:val="a4"/>
         </w:rPr>
         <w:commentReference w:id="2"/>
       </w:r>
     </w:p>
     <w:p>
       <w:pPr>
-        <w:pStyle w:val="ListParagraph"/>
+        <w:pStyle w:val="a3"/>
         <w:numPr>
           <w:ilvl w:val="1"/>
           <w:numId w:val="1"/>
@@ -1202,7 +1202,7 @@
     </w:p>
     <w:p>
       <w:pPr>
-        <w:pStyle w:val="ListParagraph"/>
+        <w:pStyle w:val="a3"/>
         <w:numPr>
           <w:ilvl w:val="0"/>
           <w:numId w:val="1"/>
@@ -1539,7 +1539,7 @@
       <w:commentRangeEnd w:id="3"/>
       <w:r>
         <w:rPr>
-          <w:rStyle w:val="CommentReference"/>
+          <w:rStyle w:val="a4"/>
         </w:rPr>
         <w:commentReference w:id="3"/>
       </w:r>
@@ -1791,7 +1791,7 @@
     </w:p>
     <w:p>
       <w:pPr>
-        <w:pStyle w:val="ListParagraph"/>
+        <w:pStyle w:val="a3"/>
         <w:numPr>
           <w:ilvl w:val="0"/>
           <w:numId w:val="1"/>
@@ -1898,7 +1898,7 @@
     </w:p>
     <w:p>
       <w:pPr>
-        <w:pStyle w:val="ListParagraph"/>
+        <w:pStyle w:val="a3"/>
         <w:numPr>
           <w:ilvl w:val="0"/>
           <w:numId w:val="3"/>
@@ -1948,7 +1948,7 @@
     </w:p>
     <w:p>
       <w:pPr>
-        <w:pStyle w:val="ListParagraph"/>
+        <w:pStyle w:val="a3"/>
         <w:numPr>
           <w:ilvl w:val="1"/>
           <w:numId w:val="1"/>
@@ -2122,14 +2122,14 @@
       <w:commentRangeEnd w:id="4"/>
       <w:r>
         <w:rPr>
-          <w:rStyle w:val="CommentReference"/>
+          <w:rStyle w:val="a4"/>
         </w:rPr>
         <w:commentReference w:id="4"/>
       </w:r>
     </w:p>
     <w:p>
       <w:pPr>
-        <w:pStyle w:val="ListParagraph"/>
+        <w:pStyle w:val="a3"/>
         <w:numPr>
           <w:ilvl w:val="1"/>
           <w:numId w:val="1"/>
@@ -2234,14 +2234,14 @@
       <w:commentRangeEnd w:id="5"/>
       <w:r>
         <w:rPr>
-          <w:rStyle w:val="CommentReference"/>
+          <w:rStyle w:val="a4"/>
         </w:rPr>
         <w:commentReference w:id="5"/>
       </w:r>
     </w:p>
     <w:p>
       <w:pPr>
-        <w:pStyle w:val="ListParagraph"/>
+        <w:pStyle w:val="a3"/>
         <w:numPr>
           <w:ilvl w:val="1"/>
           <w:numId w:val="1"/>
@@ -2288,14 +2288,14 @@
       <w:commentRangeEnd w:id="6"/>
       <w:r>
         <w:rPr>
-          <w:rStyle w:val="CommentReference"/>
+          <w:rStyle w:val="a4"/>
         </w:rPr>
         <w:commentReference w:id="6"/>
       </w:r>
     </w:p>
     <w:p>
       <w:pPr>
-        <w:pStyle w:val="ListParagraph"/>
+        <w:pStyle w:val="a3"/>
         <w:numPr>
           <w:ilvl w:val="1"/>
           <w:numId w:val="1"/>
@@ -2342,7 +2342,7 @@
       <w:commentRangeEnd w:id="7"/>
       <w:r>
         <w:rPr>
-          <w:rStyle w:val="CommentReference"/>
+          <w:rStyle w:val="a4"/>
         </w:rPr>
         <w:commentReference w:id="7"/>
       </w:r>
@@ -2376,22 +2376,12 @@
           <w:sz w:val="24"/>
           <w:szCs w:val="24"/>
         </w:rPr>
-        <w:t xml:space="preserve"> in a tabular </w:t>
-      </w:r>
-      <w:proofErr w:type="gramStart"/>
-      <w:r>
-        <w:rPr>
-          <w:rFonts w:ascii="Times New Roman" w:hAnsi="Times New Roman" w:cs="Times New Roman"/>
-          <w:sz w:val="24"/>
-          <w:szCs w:val="24"/>
-        </w:rPr>
-        <w:t>form</w:t>
-      </w:r>
-      <w:proofErr w:type="gramEnd"/>
-    </w:p>
-    <w:p>
-      <w:pPr>
-        <w:pStyle w:val="ListParagraph"/>
+        <w:t xml:space="preserve"> in a tabular form</w:t>
+      </w:r>
+    </w:p>
+    <w:p>
+      <w:pPr>
+        <w:pStyle w:val="a3"/>
         <w:numPr>
           <w:ilvl w:val="0"/>
           <w:numId w:val="1"/>
@@ -2450,79 +2440,79 @@
     </w:p>
     <w:p>
       <w:pPr>
-        <w:pStyle w:val="ListParagraph"/>
-        <w:rPr>
-          <w:rFonts w:ascii="Times New Roman" w:hAnsi="Times New Roman" w:cs="Times New Roman"/>
-        </w:rPr>
-      </w:pPr>
-    </w:p>
-    <w:p>
-      <w:pPr>
-        <w:pStyle w:val="ListParagraph"/>
-        <w:rPr>
-          <w:rFonts w:ascii="Times New Roman" w:hAnsi="Times New Roman" w:cs="Times New Roman"/>
-        </w:rPr>
-      </w:pPr>
-    </w:p>
-    <w:p>
-      <w:pPr>
-        <w:pStyle w:val="ListParagraph"/>
-        <w:rPr>
-          <w:rFonts w:ascii="Times New Roman" w:hAnsi="Times New Roman" w:cs="Times New Roman"/>
-        </w:rPr>
-      </w:pPr>
-    </w:p>
-    <w:p>
-      <w:pPr>
-        <w:pStyle w:val="ListParagraph"/>
-        <w:rPr>
-          <w:rFonts w:ascii="Times New Roman" w:hAnsi="Times New Roman" w:cs="Times New Roman"/>
-        </w:rPr>
-      </w:pPr>
-    </w:p>
-    <w:p>
-      <w:pPr>
-        <w:pStyle w:val="ListParagraph"/>
-        <w:rPr>
-          <w:rFonts w:ascii="Times New Roman" w:hAnsi="Times New Roman" w:cs="Times New Roman"/>
-        </w:rPr>
-      </w:pPr>
-    </w:p>
-    <w:p>
-      <w:pPr>
-        <w:pStyle w:val="ListParagraph"/>
-        <w:rPr>
-          <w:rFonts w:ascii="Times New Roman" w:hAnsi="Times New Roman" w:cs="Times New Roman"/>
-        </w:rPr>
-      </w:pPr>
-    </w:p>
-    <w:p>
-      <w:pPr>
-        <w:pStyle w:val="ListParagraph"/>
-        <w:rPr>
-          <w:rFonts w:ascii="Times New Roman" w:hAnsi="Times New Roman" w:cs="Times New Roman"/>
-        </w:rPr>
-      </w:pPr>
-    </w:p>
-    <w:p>
-      <w:pPr>
-        <w:pStyle w:val="ListParagraph"/>
-        <w:rPr>
-          <w:rFonts w:ascii="Times New Roman" w:hAnsi="Times New Roman" w:cs="Times New Roman"/>
-        </w:rPr>
-      </w:pPr>
-    </w:p>
-    <w:p>
-      <w:pPr>
-        <w:pStyle w:val="ListParagraph"/>
-        <w:rPr>
-          <w:rFonts w:ascii="Times New Roman" w:hAnsi="Times New Roman" w:cs="Times New Roman"/>
-        </w:rPr>
-      </w:pPr>
-    </w:p>
-    <w:p>
-      <w:pPr>
-        <w:pStyle w:val="ListParagraph"/>
+        <w:pStyle w:val="a3"/>
+        <w:rPr>
+          <w:rFonts w:ascii="Times New Roman" w:hAnsi="Times New Roman" w:cs="Times New Roman"/>
+        </w:rPr>
+      </w:pPr>
+    </w:p>
+    <w:p>
+      <w:pPr>
+        <w:pStyle w:val="a3"/>
+        <w:rPr>
+          <w:rFonts w:ascii="Times New Roman" w:hAnsi="Times New Roman" w:cs="Times New Roman"/>
+        </w:rPr>
+      </w:pPr>
+    </w:p>
+    <w:p>
+      <w:pPr>
+        <w:pStyle w:val="a3"/>
+        <w:rPr>
+          <w:rFonts w:ascii="Times New Roman" w:hAnsi="Times New Roman" w:cs="Times New Roman"/>
+        </w:rPr>
+      </w:pPr>
+    </w:p>
+    <w:p>
+      <w:pPr>
+        <w:pStyle w:val="a3"/>
+        <w:rPr>
+          <w:rFonts w:ascii="Times New Roman" w:hAnsi="Times New Roman" w:cs="Times New Roman"/>
+        </w:rPr>
+      </w:pPr>
+    </w:p>
+    <w:p>
+      <w:pPr>
+        <w:pStyle w:val="a3"/>
+        <w:rPr>
+          <w:rFonts w:ascii="Times New Roman" w:hAnsi="Times New Roman" w:cs="Times New Roman"/>
+        </w:rPr>
+      </w:pPr>
+    </w:p>
+    <w:p>
+      <w:pPr>
+        <w:pStyle w:val="a3"/>
+        <w:rPr>
+          <w:rFonts w:ascii="Times New Roman" w:hAnsi="Times New Roman" w:cs="Times New Roman"/>
+        </w:rPr>
+      </w:pPr>
+    </w:p>
+    <w:p>
+      <w:pPr>
+        <w:pStyle w:val="a3"/>
+        <w:rPr>
+          <w:rFonts w:ascii="Times New Roman" w:hAnsi="Times New Roman" w:cs="Times New Roman"/>
+        </w:rPr>
+      </w:pPr>
+    </w:p>
+    <w:p>
+      <w:pPr>
+        <w:pStyle w:val="a3"/>
+        <w:rPr>
+          <w:rFonts w:ascii="Times New Roman" w:hAnsi="Times New Roman" w:cs="Times New Roman"/>
+        </w:rPr>
+      </w:pPr>
+    </w:p>
+    <w:p>
+      <w:pPr>
+        <w:pStyle w:val="a3"/>
+        <w:rPr>
+          <w:rFonts w:ascii="Times New Roman" w:hAnsi="Times New Roman" w:cs="Times New Roman"/>
+        </w:rPr>
+      </w:pPr>
+    </w:p>
+    <w:p>
+      <w:pPr>
+        <w:pStyle w:val="a3"/>
         <w:rPr>
           <w:rFonts w:ascii="Times New Roman" w:hAnsi="Times New Roman" w:cs="Times New Roman"/>
         </w:rPr>
@@ -2912,7 +2902,7 @@
     </w:p>
     <w:p>
       <w:pPr>
-        <w:pStyle w:val="ListParagraph"/>
+        <w:pStyle w:val="a3"/>
         <w:numPr>
           <w:ilvl w:val="0"/>
           <w:numId w:val="1"/>
@@ -2989,7 +2979,7 @@
     </w:p>
     <w:p>
       <w:pPr>
-        <w:pStyle w:val="ListParagraph"/>
+        <w:pStyle w:val="a3"/>
         <w:numPr>
           <w:ilvl w:val="0"/>
           <w:numId w:val="1"/>
@@ -3043,7 +3033,22 @@
           <w:sz w:val="20"/>
           <w:szCs w:val="20"/>
         </w:rPr>
-        <w:t xml:space="preserve"> task</w:t>
+        <w:t xml:space="preserve"> </w:t>
+      </w:r>
+      <w:commentRangeStart w:id="8"/>
+      <w:r>
+        <w:rPr>
+          <w:sz w:val="20"/>
+          <w:szCs w:val="20"/>
+        </w:rPr>
+        <w:t>task</w:t>
+      </w:r>
+      <w:commentRangeEnd w:id="8"/>
+      <w:r>
+        <w:rPr>
+          <w:rStyle w:val="a4"/>
+        </w:rPr>
+        <w:commentReference w:id="8"/>
       </w:r>
       <w:r>
         <w:rPr>
@@ -3113,7 +3118,7 @@
     </w:p>
     <w:p>
       <w:pPr>
-        <w:pStyle w:val="ListParagraph"/>
+        <w:pStyle w:val="a3"/>
         <w:numPr>
           <w:ilvl w:val="1"/>
           <w:numId w:val="1"/>
@@ -3151,7 +3156,7 @@
     </w:p>
     <w:p>
       <w:pPr>
-        <w:pStyle w:val="ListParagraph"/>
+        <w:pStyle w:val="a3"/>
         <w:numPr>
           <w:ilvl w:val="0"/>
           <w:numId w:val="1"/>
@@ -3173,7 +3178,7 @@
     </w:p>
     <w:p>
       <w:pPr>
-        <w:pStyle w:val="ListParagraph"/>
+        <w:pStyle w:val="a3"/>
         <w:numPr>
           <w:ilvl w:val="1"/>
           <w:numId w:val="1"/>
@@ -3231,7 +3236,7 @@
     </w:p>
     <w:p>
       <w:pPr>
-        <w:pStyle w:val="ListParagraph"/>
+        <w:pStyle w:val="a3"/>
         <w:numPr>
           <w:ilvl w:val="1"/>
           <w:numId w:val="1"/>
@@ -3285,7 +3290,7 @@
     </w:p>
     <w:p>
       <w:pPr>
-        <w:pStyle w:val="ListParagraph"/>
+        <w:pStyle w:val="a3"/>
         <w:numPr>
           <w:ilvl w:val="2"/>
           <w:numId w:val="1"/>
@@ -3296,7 +3301,7 @@
           <w:szCs w:val="24"/>
         </w:rPr>
       </w:pPr>
-      <w:commentRangeStart w:id="8"/>
+      <w:commentRangeStart w:id="9"/>
       <w:r>
         <w:rPr>
           <w:rFonts w:ascii="Times New Roman" w:hAnsi="Times New Roman" w:cs="Times New Roman"/>
@@ -3332,7 +3337,7 @@
     </w:p>
     <w:p>
       <w:pPr>
-        <w:pStyle w:val="ListParagraph"/>
+        <w:pStyle w:val="a3"/>
         <w:numPr>
           <w:ilvl w:val="2"/>
           <w:numId w:val="1"/>
@@ -3375,17 +3380,17 @@
         </w:rPr>
         <w:t>failure message</w:t>
       </w:r>
-      <w:commentRangeEnd w:id="8"/>
-      <w:r>
-        <w:rPr>
-          <w:rStyle w:val="CommentReference"/>
-        </w:rPr>
-        <w:commentReference w:id="8"/>
-      </w:r>
-    </w:p>
-    <w:p>
-      <w:pPr>
-        <w:pStyle w:val="ListParagraph"/>
+      <w:commentRangeEnd w:id="9"/>
+      <w:r>
+        <w:rPr>
+          <w:rStyle w:val="a4"/>
+        </w:rPr>
+        <w:commentReference w:id="9"/>
+      </w:r>
+    </w:p>
+    <w:p>
+      <w:pPr>
+        <w:pStyle w:val="a3"/>
         <w:numPr>
           <w:ilvl w:val="0"/>
           <w:numId w:val="3"/>
@@ -3444,71 +3449,71 @@
     </w:p>
     <w:p>
       <w:pPr>
-        <w:pStyle w:val="ListParagraph"/>
-        <w:rPr>
-          <w:rFonts w:ascii="Times New Roman" w:hAnsi="Times New Roman" w:cs="Times New Roman"/>
-        </w:rPr>
-      </w:pPr>
-    </w:p>
-    <w:p>
-      <w:pPr>
-        <w:pStyle w:val="ListParagraph"/>
-        <w:rPr>
-          <w:rFonts w:ascii="Times New Roman" w:hAnsi="Times New Roman" w:cs="Times New Roman"/>
-        </w:rPr>
-      </w:pPr>
-    </w:p>
-    <w:p>
-      <w:pPr>
-        <w:pStyle w:val="ListParagraph"/>
-        <w:rPr>
-          <w:rFonts w:ascii="Times New Roman" w:hAnsi="Times New Roman" w:cs="Times New Roman"/>
-        </w:rPr>
-      </w:pPr>
-    </w:p>
-    <w:p>
-      <w:pPr>
-        <w:pStyle w:val="ListParagraph"/>
-        <w:rPr>
-          <w:rFonts w:ascii="Times New Roman" w:hAnsi="Times New Roman" w:cs="Times New Roman"/>
-        </w:rPr>
-      </w:pPr>
-    </w:p>
-    <w:p>
-      <w:pPr>
-        <w:pStyle w:val="ListParagraph"/>
-        <w:rPr>
-          <w:rFonts w:ascii="Times New Roman" w:hAnsi="Times New Roman" w:cs="Times New Roman"/>
-        </w:rPr>
-      </w:pPr>
-    </w:p>
-    <w:p>
-      <w:pPr>
-        <w:pStyle w:val="ListParagraph"/>
-        <w:rPr>
-          <w:rFonts w:ascii="Times New Roman" w:hAnsi="Times New Roman" w:cs="Times New Roman"/>
-        </w:rPr>
-      </w:pPr>
-    </w:p>
-    <w:p>
-      <w:pPr>
-        <w:pStyle w:val="ListParagraph"/>
-        <w:rPr>
-          <w:rFonts w:ascii="Times New Roman" w:hAnsi="Times New Roman" w:cs="Times New Roman"/>
-        </w:rPr>
-      </w:pPr>
-    </w:p>
-    <w:p>
-      <w:pPr>
-        <w:pStyle w:val="ListParagraph"/>
-        <w:rPr>
-          <w:rFonts w:ascii="Times New Roman" w:hAnsi="Times New Roman" w:cs="Times New Roman"/>
-        </w:rPr>
-      </w:pPr>
-    </w:p>
-    <w:p>
-      <w:pPr>
-        <w:pStyle w:val="ListParagraph"/>
+        <w:pStyle w:val="a3"/>
+        <w:rPr>
+          <w:rFonts w:ascii="Times New Roman" w:hAnsi="Times New Roman" w:cs="Times New Roman"/>
+        </w:rPr>
+      </w:pPr>
+    </w:p>
+    <w:p>
+      <w:pPr>
+        <w:pStyle w:val="a3"/>
+        <w:rPr>
+          <w:rFonts w:ascii="Times New Roman" w:hAnsi="Times New Roman" w:cs="Times New Roman"/>
+        </w:rPr>
+      </w:pPr>
+    </w:p>
+    <w:p>
+      <w:pPr>
+        <w:pStyle w:val="a3"/>
+        <w:rPr>
+          <w:rFonts w:ascii="Times New Roman" w:hAnsi="Times New Roman" w:cs="Times New Roman"/>
+        </w:rPr>
+      </w:pPr>
+    </w:p>
+    <w:p>
+      <w:pPr>
+        <w:pStyle w:val="a3"/>
+        <w:rPr>
+          <w:rFonts w:ascii="Times New Roman" w:hAnsi="Times New Roman" w:cs="Times New Roman"/>
+        </w:rPr>
+      </w:pPr>
+    </w:p>
+    <w:p>
+      <w:pPr>
+        <w:pStyle w:val="a3"/>
+        <w:rPr>
+          <w:rFonts w:ascii="Times New Roman" w:hAnsi="Times New Roman" w:cs="Times New Roman"/>
+        </w:rPr>
+      </w:pPr>
+    </w:p>
+    <w:p>
+      <w:pPr>
+        <w:pStyle w:val="a3"/>
+        <w:rPr>
+          <w:rFonts w:ascii="Times New Roman" w:hAnsi="Times New Roman" w:cs="Times New Roman"/>
+        </w:rPr>
+      </w:pPr>
+    </w:p>
+    <w:p>
+      <w:pPr>
+        <w:pStyle w:val="a3"/>
+        <w:rPr>
+          <w:rFonts w:ascii="Times New Roman" w:hAnsi="Times New Roman" w:cs="Times New Roman"/>
+        </w:rPr>
+      </w:pPr>
+    </w:p>
+    <w:p>
+      <w:pPr>
+        <w:pStyle w:val="a3"/>
+        <w:rPr>
+          <w:rFonts w:ascii="Times New Roman" w:hAnsi="Times New Roman" w:cs="Times New Roman"/>
+        </w:rPr>
+      </w:pPr>
+    </w:p>
+    <w:p>
+      <w:pPr>
+        <w:pStyle w:val="a3"/>
         <w:rPr>
           <w:rFonts w:ascii="Times New Roman" w:hAnsi="Times New Roman" w:cs="Times New Roman"/>
         </w:rPr>
@@ -3690,6 +3695,7 @@
         </w:rPr>
         <w:t xml:space="preserve">DAY </w:t>
       </w:r>
+      <w:commentRangeStart w:id="10"/>
       <w:r>
         <w:rPr>
           <w:rFonts w:ascii="Times New Roman" w:hAnsi="Times New Roman" w:cs="Times New Roman"/>
@@ -3697,6 +3703,13 @@
           <w:szCs w:val="24"/>
         </w:rPr>
         <w:t>table</w:t>
+      </w:r>
+      <w:commentRangeEnd w:id="10"/>
+      <w:r>
+        <w:rPr>
+          <w:rStyle w:val="a4"/>
+        </w:rPr>
+        <w:commentReference w:id="10"/>
       </w:r>
     </w:p>
     <w:p>
@@ -3969,7 +3982,7 @@
         </w:rPr>
         <w:t xml:space="preserve">User enters </w:t>
       </w:r>
-      <w:commentRangeStart w:id="9"/>
+      <w:commentRangeStart w:id="11"/>
       <w:r>
         <w:rPr>
           <w:rFonts w:ascii="Times New Roman" w:hAnsi="Times New Roman" w:cs="Times New Roman"/>
@@ -4009,14 +4022,14 @@
         </w:rPr>
         <w:t xml:space="preserve"> </w:t>
       </w:r>
-      <w:commentRangeEnd w:id="9"/>
-      <w:r>
-        <w:rPr>
-          <w:rStyle w:val="CommentReference"/>
+      <w:commentRangeEnd w:id="11"/>
+      <w:r>
+        <w:rPr>
+          <w:rStyle w:val="a4"/>
           <w:rFonts w:asciiTheme="minorHAnsi" w:hAnsiTheme="minorHAnsi" w:cstheme="minorBidi"/>
           <w:color w:val="auto"/>
         </w:rPr>
-        <w:commentReference w:id="9"/>
+        <w:commentReference w:id="11"/>
       </w:r>
       <w:r>
         <w:rPr>
@@ -4082,7 +4095,7 @@
     </w:p>
     <w:p>
       <w:pPr>
-        <w:pStyle w:val="ListParagraph"/>
+        <w:pStyle w:val="a3"/>
         <w:numPr>
           <w:ilvl w:val="0"/>
           <w:numId w:val="1"/>
@@ -4101,6 +4114,7 @@
         </w:rPr>
         <w:t xml:space="preserve">Run the </w:t>
       </w:r>
+      <w:commentRangeStart w:id="12"/>
       <w:r>
         <w:rPr>
           <w:rFonts w:ascii="Times New Roman" w:hAnsi="Times New Roman" w:cs="Times New Roman"/>
@@ -4120,6 +4134,13 @@
         </w:rPr>
         <w:t xml:space="preserve"> </w:t>
       </w:r>
+      <w:commentRangeEnd w:id="12"/>
+      <w:r>
+        <w:rPr>
+          <w:rStyle w:val="a4"/>
+        </w:rPr>
+        <w:commentReference w:id="12"/>
+      </w:r>
       <w:r>
         <w:rPr>
           <w:rFonts w:ascii="Times New Roman" w:hAnsi="Times New Roman" w:cs="Times New Roman"/>
@@ -4139,7 +4160,7 @@
     </w:p>
     <w:p>
       <w:pPr>
-        <w:pStyle w:val="ListParagraph"/>
+        <w:pStyle w:val="a3"/>
         <w:numPr>
           <w:ilvl w:val="1"/>
           <w:numId w:val="1"/>
@@ -4169,7 +4190,7 @@
     </w:p>
     <w:p>
       <w:pPr>
-        <w:pStyle w:val="ListParagraph"/>
+        <w:pStyle w:val="a3"/>
         <w:numPr>
           <w:ilvl w:val="2"/>
           <w:numId w:val="1"/>
@@ -4199,7 +4220,7 @@
     </w:p>
     <w:p>
       <w:pPr>
-        <w:pStyle w:val="ListParagraph"/>
+        <w:pStyle w:val="a3"/>
         <w:numPr>
           <w:ilvl w:val="0"/>
           <w:numId w:val="5"/>
@@ -4271,7 +4292,7 @@
     </w:p>
     <w:p>
       <w:pPr>
-        <w:pStyle w:val="ListParagraph"/>
+        <w:pStyle w:val="a3"/>
         <w:numPr>
           <w:ilvl w:val="2"/>
           <w:numId w:val="1"/>
@@ -4301,7 +4322,7 @@
     </w:p>
     <w:p>
       <w:pPr>
-        <w:pStyle w:val="ListParagraph"/>
+        <w:pStyle w:val="a3"/>
         <w:numPr>
           <w:ilvl w:val="0"/>
           <w:numId w:val="5"/>
@@ -4353,13 +4374,29 @@
         </w:rPr>
         <w:t xml:space="preserve"> </w:t>
       </w:r>
-      <w:r>
-        <w:rPr>
-          <w:rFonts w:ascii="Times New Roman" w:hAnsi="Times New Roman" w:cs="Times New Roman"/>
-          <w:sz w:val="24"/>
-          <w:szCs w:val="24"/>
-        </w:rPr>
-        <w:t xml:space="preserve">Table and link its date with </w:t>
+      <w:commentRangeStart w:id="13"/>
+      <w:r>
+        <w:rPr>
+          <w:rFonts w:ascii="Times New Roman" w:hAnsi="Times New Roman" w:cs="Times New Roman"/>
+          <w:sz w:val="24"/>
+          <w:szCs w:val="24"/>
+        </w:rPr>
+        <w:t>Table</w:t>
+      </w:r>
+      <w:commentRangeEnd w:id="13"/>
+      <w:r>
+        <w:rPr>
+          <w:rStyle w:val="a4"/>
+        </w:rPr>
+        <w:commentReference w:id="13"/>
+      </w:r>
+      <w:r>
+        <w:rPr>
+          <w:rFonts w:ascii="Times New Roman" w:hAnsi="Times New Roman" w:cs="Times New Roman"/>
+          <w:sz w:val="24"/>
+          <w:szCs w:val="24"/>
+        </w:rPr>
+        <w:t xml:space="preserve"> and link its date with </w:t>
       </w:r>
       <w:r>
         <w:rPr>
@@ -4370,6 +4407,7 @@
         </w:rPr>
         <w:t xml:space="preserve">DAY </w:t>
       </w:r>
+      <w:commentRangeStart w:id="14"/>
       <w:r>
         <w:rPr>
           <w:rFonts w:ascii="Times New Roman" w:hAnsi="Times New Roman" w:cs="Times New Roman"/>
@@ -4378,10 +4416,17 @@
         </w:rPr>
         <w:t>Table</w:t>
       </w:r>
-    </w:p>
-    <w:p>
-      <w:pPr>
-        <w:pStyle w:val="ListParagraph"/>
+      <w:commentRangeEnd w:id="14"/>
+      <w:r>
+        <w:rPr>
+          <w:rStyle w:val="a4"/>
+        </w:rPr>
+        <w:commentReference w:id="14"/>
+      </w:r>
+    </w:p>
+    <w:p>
+      <w:pPr>
+        <w:pStyle w:val="a3"/>
         <w:numPr>
           <w:ilvl w:val="0"/>
           <w:numId w:val="5"/>
@@ -4445,7 +4490,7 @@
     </w:p>
     <w:p>
       <w:pPr>
-        <w:pStyle w:val="ListParagraph"/>
+        <w:pStyle w:val="a3"/>
         <w:numPr>
           <w:ilvl w:val="2"/>
           <w:numId w:val="1"/>
@@ -4467,7 +4512,7 @@
     </w:p>
     <w:p>
       <w:pPr>
-        <w:pStyle w:val="ListParagraph"/>
+        <w:pStyle w:val="a3"/>
         <w:numPr>
           <w:ilvl w:val="0"/>
           <w:numId w:val="5"/>
@@ -4554,6 +4599,7 @@
         </w:rPr>
         <w:t xml:space="preserve">DAY </w:t>
       </w:r>
+      <w:commentRangeStart w:id="15"/>
       <w:r>
         <w:rPr>
           <w:rFonts w:ascii="Times New Roman" w:hAnsi="Times New Roman" w:cs="Times New Roman"/>
@@ -4562,10 +4608,17 @@
         </w:rPr>
         <w:t>Tables</w:t>
       </w:r>
-    </w:p>
-    <w:p>
-      <w:pPr>
-        <w:pStyle w:val="ListParagraph"/>
+      <w:commentRangeEnd w:id="15"/>
+      <w:r>
+        <w:rPr>
+          <w:rStyle w:val="a4"/>
+        </w:rPr>
+        <w:commentReference w:id="15"/>
+      </w:r>
+    </w:p>
+    <w:p>
+      <w:pPr>
+        <w:pStyle w:val="a3"/>
         <w:numPr>
           <w:ilvl w:val="0"/>
           <w:numId w:val="4"/>
@@ -4629,7 +4682,7 @@
     </w:p>
     <w:p>
       <w:pPr>
-        <w:pStyle w:val="ListParagraph"/>
+        <w:pStyle w:val="a3"/>
         <w:numPr>
           <w:ilvl w:val="1"/>
           <w:numId w:val="1"/>
@@ -4646,7 +4699,31 @@
           <w:sz w:val="24"/>
           <w:szCs w:val="24"/>
         </w:rPr>
-        <w:t xml:space="preserve">Else: display the invalid error message  in </w:t>
+        <w:t>Else: display the invalid error message</w:t>
+      </w:r>
+      <w:commentRangeStart w:id="16"/>
+      <w:r>
+        <w:rPr>
+          <w:rFonts w:ascii="Times New Roman" w:hAnsi="Times New Roman" w:cs="Times New Roman"/>
+          <w:sz w:val="24"/>
+          <w:szCs w:val="24"/>
+        </w:rPr>
+        <w:t xml:space="preserve">  </w:t>
+      </w:r>
+      <w:commentRangeEnd w:id="16"/>
+      <w:r>
+        <w:rPr>
+          <w:rStyle w:val="a4"/>
+        </w:rPr>
+        <w:commentReference w:id="16"/>
+      </w:r>
+      <w:r>
+        <w:rPr>
+          <w:rFonts w:ascii="Times New Roman" w:hAnsi="Times New Roman" w:cs="Times New Roman"/>
+          <w:sz w:val="24"/>
+          <w:szCs w:val="24"/>
+        </w:rPr>
+        <w:t xml:space="preserve">in </w:t>
       </w:r>
       <w:r>
         <w:rPr>
@@ -4670,7 +4747,7 @@
     </w:p>
     <w:p>
       <w:pPr>
-        <w:pStyle w:val="ListParagraph"/>
+        <w:pStyle w:val="a3"/>
         <w:numPr>
           <w:ilvl w:val="0"/>
           <w:numId w:val="3"/>
@@ -4729,7 +4806,7 @@
     </w:p>
     <w:p>
       <w:pPr>
-        <w:pStyle w:val="ListParagraph"/>
+        <w:pStyle w:val="a3"/>
         <w:rPr>
           <w:rFonts w:ascii="Times New Roman" w:hAnsi="Times New Roman" w:cs="Times New Roman"/>
         </w:rPr>
@@ -4751,11 +4828,11 @@
   <w:comment w:id="0" w:author="Yang, Yaping" w:date="2021-02-24T21:45:00Z" w:initials="YY">
     <w:p>
       <w:pPr>
-        <w:pStyle w:val="CommentText"/>
-      </w:pPr>
-      <w:r>
-        <w:rPr>
-          <w:rStyle w:val="CommentReference"/>
+        <w:pStyle w:val="a5"/>
+      </w:pPr>
+      <w:r>
+        <w:rPr>
+          <w:rStyle w:val="a4"/>
         </w:rPr>
         <w:annotationRef/>
       </w:r>
@@ -4775,14 +4852,11 @@
   <w:comment w:id="1" w:author="Yang, Yaping" w:date="2021-02-24T21:11:00Z" w:initials="YY">
     <w:p>
       <w:pPr>
-        <w:pStyle w:val="CommentText"/>
-        <w:rPr>
-          <w:rFonts w:hint="eastAsia"/>
-        </w:rPr>
-      </w:pPr>
-      <w:r>
-        <w:rPr>
-          <w:rStyle w:val="CommentReference"/>
+        <w:pStyle w:val="a5"/>
+      </w:pPr>
+      <w:r>
+        <w:rPr>
+          <w:rStyle w:val="a4"/>
         </w:rPr>
         <w:annotationRef/>
       </w:r>
@@ -4802,11 +4876,11 @@
   <w:comment w:id="2" w:author="Yang, Yaping" w:date="2021-02-24T21:42:00Z" w:initials="YY">
     <w:p>
       <w:pPr>
-        <w:pStyle w:val="CommentText"/>
-      </w:pPr>
-      <w:r>
-        <w:rPr>
-          <w:rStyle w:val="CommentReference"/>
+        <w:pStyle w:val="a5"/>
+      </w:pPr>
+      <w:r>
+        <w:rPr>
+          <w:rStyle w:val="a4"/>
         </w:rPr>
         <w:annotationRef/>
       </w:r>
@@ -4826,11 +4900,11 @@
   <w:comment w:id="3" w:author="Yang, Yaping" w:date="2021-02-24T21:49:00Z" w:initials="YY">
     <w:p>
       <w:pPr>
-        <w:pStyle w:val="CommentText"/>
-      </w:pPr>
-      <w:r>
-        <w:rPr>
-          <w:rStyle w:val="CommentReference"/>
+        <w:pStyle w:val="a5"/>
+      </w:pPr>
+      <w:r>
+        <w:rPr>
+          <w:rStyle w:val="a4"/>
         </w:rPr>
         <w:annotationRef/>
       </w:r>
@@ -4842,11 +4916,11 @@
   <w:comment w:id="4" w:author="Yang, Yaping" w:date="2021-02-24T21:51:00Z" w:initials="YY">
     <w:p>
       <w:pPr>
-        <w:pStyle w:val="CommentText"/>
-      </w:pPr>
-      <w:r>
-        <w:rPr>
-          <w:rStyle w:val="CommentReference"/>
+        <w:pStyle w:val="a5"/>
+      </w:pPr>
+      <w:r>
+        <w:rPr>
+          <w:rStyle w:val="a4"/>
         </w:rPr>
         <w:annotationRef/>
       </w:r>
@@ -4858,11 +4932,11 @@
   <w:comment w:id="5" w:author="Yang, Yaping" w:date="2021-02-24T21:55:00Z" w:initials="YY">
     <w:p>
       <w:pPr>
-        <w:pStyle w:val="CommentText"/>
-      </w:pPr>
-      <w:r>
-        <w:rPr>
-          <w:rStyle w:val="CommentReference"/>
+        <w:pStyle w:val="a5"/>
+      </w:pPr>
+      <w:r>
+        <w:rPr>
+          <w:rStyle w:val="a4"/>
         </w:rPr>
         <w:annotationRef/>
       </w:r>
@@ -4874,11 +4948,11 @@
   <w:comment w:id="6" w:author="Yang, Yaping" w:date="2021-02-24T21:52:00Z" w:initials="YY">
     <w:p>
       <w:pPr>
-        <w:pStyle w:val="CommentText"/>
-      </w:pPr>
-      <w:r>
-        <w:rPr>
-          <w:rStyle w:val="CommentReference"/>
+        <w:pStyle w:val="a5"/>
+      </w:pPr>
+      <w:r>
+        <w:rPr>
+          <w:rStyle w:val="a4"/>
         </w:rPr>
         <w:annotationRef/>
       </w:r>
@@ -4890,11 +4964,11 @@
   <w:comment w:id="7" w:author="Yang, Yaping" w:date="2021-02-24T21:54:00Z" w:initials="YY">
     <w:p>
       <w:pPr>
-        <w:pStyle w:val="CommentText"/>
-      </w:pPr>
-      <w:r>
-        <w:rPr>
-          <w:rStyle w:val="CommentReference"/>
+        <w:pStyle w:val="a5"/>
+      </w:pPr>
+      <w:r>
+        <w:rPr>
+          <w:rStyle w:val="a4"/>
         </w:rPr>
         <w:annotationRef/>
       </w:r>
@@ -4903,24 +4977,40 @@
       </w:r>
     </w:p>
   </w:comment>
-  <w:comment w:id="8" w:author="Yang, Yaping" w:date="2021-02-24T21:58:00Z" w:initials="YY">
-    <w:p>
-      <w:pPr>
-        <w:pStyle w:val="CommentText"/>
-      </w:pPr>
-      <w:r>
-        <w:rPr>
-          <w:rStyle w:val="CommentReference"/>
+  <w:comment w:id="8" w:author="Teng Xue" w:date="2021-02-26T00:43:00Z" w:initials="TX">
+    <w:p>
+      <w:pPr>
+        <w:pStyle w:val="a5"/>
+      </w:pPr>
+      <w:r>
+        <w:rPr>
+          <w:rStyle w:val="a4"/>
         </w:rPr>
         <w:annotationRef/>
       </w:r>
       <w:r>
+        <w:t>Different font</w:t>
+      </w:r>
+    </w:p>
+  </w:comment>
+  <w:comment w:id="9" w:author="Yang, Yaping" w:date="2021-02-24T21:58:00Z" w:initials="YY">
+    <w:p>
+      <w:pPr>
+        <w:pStyle w:val="a5"/>
+      </w:pPr>
+      <w:r>
+        <w:rPr>
+          <w:rStyle w:val="a4"/>
+        </w:rPr>
+        <w:annotationRef/>
+      </w:r>
+      <w:r>
         <w:t>Upon Add Holiday click event, should we just say, “Jump to the Add Holiday task” if a holiday name is entered and the dates are selected? If those two input fields are empty, then it should ask for user input.</w:t>
       </w:r>
     </w:p>
     <w:p>
       <w:pPr>
-        <w:pStyle w:val="CommentText"/>
+        <w:pStyle w:val="a5"/>
       </w:pPr>
       <w:r>
         <w:t>I think that it should determine if the add event is successful or not inside of the Add Holiday task. Here, we are just checking for empty inpu</w:t>
@@ -4930,19 +5020,115 @@
       </w:r>
     </w:p>
   </w:comment>
-  <w:comment w:id="9" w:author="Yang, Yaping" w:date="2021-02-24T22:03:00Z" w:initials="YY">
-    <w:p>
-      <w:pPr>
-        <w:pStyle w:val="CommentText"/>
-      </w:pPr>
-      <w:r>
-        <w:rPr>
-          <w:rStyle w:val="CommentReference"/>
+  <w:comment w:id="10" w:author="Teng Xue" w:date="2021-02-26T00:42:00Z" w:initials="TX">
+    <w:p>
+      <w:pPr>
+        <w:pStyle w:val="a5"/>
+      </w:pPr>
+      <w:r>
+        <w:rPr>
+          <w:rStyle w:val="a4"/>
         </w:rPr>
         <w:annotationRef/>
       </w:r>
       <w:r>
+        <w:t>tables</w:t>
+      </w:r>
+    </w:p>
+  </w:comment>
+  <w:comment w:id="11" w:author="Yang, Yaping" w:date="2021-02-24T22:03:00Z" w:initials="YY">
+    <w:p>
+      <w:pPr>
+        <w:pStyle w:val="a5"/>
+      </w:pPr>
+      <w:r>
+        <w:rPr>
+          <w:rStyle w:val="a4"/>
+        </w:rPr>
+        <w:annotationRef/>
+      </w:r>
+      <w:r>
         <w:t>Should Holiday Name and Date be italicized since they are user input fields?</w:t>
+      </w:r>
+    </w:p>
+  </w:comment>
+  <w:comment w:id="12" w:author="Teng Xue" w:date="2021-02-26T00:44:00Z" w:initials="TX">
+    <w:p>
+      <w:pPr>
+        <w:pStyle w:val="a5"/>
+      </w:pPr>
+      <w:r>
+        <w:rPr>
+          <w:rStyle w:val="a4"/>
+        </w:rPr>
+        <w:annotationRef/>
+      </w:r>
+      <w:r>
+        <w:t>Wrong font</w:t>
+      </w:r>
+    </w:p>
+  </w:comment>
+  <w:comment w:id="13" w:author="Teng Xue" w:date="2021-02-26T00:46:00Z" w:initials="TX">
+    <w:p>
+      <w:pPr>
+        <w:pStyle w:val="a5"/>
+      </w:pPr>
+      <w:r>
+        <w:rPr>
+          <w:rStyle w:val="a4"/>
+        </w:rPr>
+        <w:annotationRef/>
+      </w:r>
+      <w:r>
+        <w:t>table</w:t>
+      </w:r>
+    </w:p>
+  </w:comment>
+  <w:comment w:id="14" w:author="Teng Xue" w:date="2021-02-26T00:46:00Z" w:initials="TX">
+    <w:p>
+      <w:pPr>
+        <w:pStyle w:val="a5"/>
+      </w:pPr>
+      <w:r>
+        <w:rPr>
+          <w:rStyle w:val="a4"/>
+        </w:rPr>
+        <w:annotationRef/>
+      </w:r>
+      <w:r>
+        <w:t>table</w:t>
+      </w:r>
+    </w:p>
+  </w:comment>
+  <w:comment w:id="15" w:author="Teng Xue" w:date="2021-02-26T00:46:00Z" w:initials="TX">
+    <w:p>
+      <w:pPr>
+        <w:pStyle w:val="a5"/>
+      </w:pPr>
+      <w:r>
+        <w:rPr>
+          <w:rStyle w:val="a4"/>
+        </w:rPr>
+        <w:annotationRef/>
+      </w:r>
+      <w:r>
+        <w:t>tables</w:t>
+      </w:r>
+    </w:p>
+  </w:comment>
+  <w:comment w:id="16" w:author="Teng Xue" w:date="2021-02-26T00:47:00Z" w:initials="TX">
+    <w:p>
+      <w:pPr>
+        <w:pStyle w:val="a5"/>
+      </w:pPr>
+      <w:r>
+        <w:rPr>
+          <w:rStyle w:val="a4"/>
+        </w:rPr>
+        <w:annotationRef/>
+      </w:r>
+      <w:r>
+        <w:t>extra space</w:t>
       </w:r>
     </w:p>
   </w:comment>
@@ -4959,8 +5145,15 @@
   <w15:commentEx w15:paraId="5949359E" w15:done="0"/>
   <w15:commentEx w15:paraId="0F10C529" w15:done="0"/>
   <w15:commentEx w15:paraId="4A523D2B" w15:done="0"/>
+  <w15:commentEx w15:paraId="5C4C35A7" w15:done="0"/>
   <w15:commentEx w15:paraId="5B7F710D" w15:done="0"/>
+  <w15:commentEx w15:paraId="1E146251" w15:done="0"/>
   <w15:commentEx w15:paraId="714D49DC" w15:done="0"/>
+  <w15:commentEx w15:paraId="53BAD72B" w15:done="0"/>
+  <w15:commentEx w15:paraId="2FC067D2" w15:done="0"/>
+  <w15:commentEx w15:paraId="433876FC" w15:done="0"/>
+  <w15:commentEx w15:paraId="7CD8FEBF" w15:done="0"/>
+  <w15:commentEx w15:paraId="675EFE69" w15:done="0"/>
 </w15:commentsEx>
 </file>
 
@@ -4974,8 +5167,15 @@
   <w16cex:commentExtensible w16cex:durableId="23E149C2" w16cex:dateUtc="2021-02-25T02:55:00Z"/>
   <w16cex:commentExtensible w16cex:durableId="23E14935" w16cex:dateUtc="2021-02-25T02:52:00Z"/>
   <w16cex:commentExtensible w16cex:durableId="23E14998" w16cex:dateUtc="2021-02-25T02:54:00Z"/>
+  <w16cex:commentExtensible w16cex:durableId="23E2C2B4" w16cex:dateUtc="2021-02-26T05:43:00Z"/>
   <w16cex:commentExtensible w16cex:durableId="23E14A7F" w16cex:dateUtc="2021-02-25T02:58:00Z"/>
+  <w16cex:commentExtensible w16cex:durableId="23E2C281" w16cex:dateUtc="2021-02-26T05:42:00Z"/>
   <w16cex:commentExtensible w16cex:durableId="23E14BC6" w16cex:dateUtc="2021-02-25T03:03:00Z"/>
+  <w16cex:commentExtensible w16cex:durableId="23E2C2FA" w16cex:dateUtc="2021-02-26T05:44:00Z"/>
+  <w16cex:commentExtensible w16cex:durableId="23E2C34D" w16cex:dateUtc="2021-02-26T05:46:00Z"/>
+  <w16cex:commentExtensible w16cex:durableId="23E2C35C" w16cex:dateUtc="2021-02-26T05:46:00Z"/>
+  <w16cex:commentExtensible w16cex:durableId="23E2C364" w16cex:dateUtc="2021-02-26T05:46:00Z"/>
+  <w16cex:commentExtensible w16cex:durableId="23E2C38E" w16cex:dateUtc="2021-02-26T05:47:00Z"/>
 </w16cex:commentsExtensible>
 </file>
 
@@ -4989,8 +5189,15 @@
   <w16cid:commentId w16cid:paraId="5949359E" w16cid:durableId="23E149C2"/>
   <w16cid:commentId w16cid:paraId="0F10C529" w16cid:durableId="23E14935"/>
   <w16cid:commentId w16cid:paraId="4A523D2B" w16cid:durableId="23E14998"/>
+  <w16cid:commentId w16cid:paraId="5C4C35A7" w16cid:durableId="23E2C2B4"/>
   <w16cid:commentId w16cid:paraId="5B7F710D" w16cid:durableId="23E14A7F"/>
+  <w16cid:commentId w16cid:paraId="1E146251" w16cid:durableId="23E2C281"/>
   <w16cid:commentId w16cid:paraId="714D49DC" w16cid:durableId="23E14BC6"/>
+  <w16cid:commentId w16cid:paraId="53BAD72B" w16cid:durableId="23E2C2FA"/>
+  <w16cid:commentId w16cid:paraId="2FC067D2" w16cid:durableId="23E2C34D"/>
+  <w16cid:commentId w16cid:paraId="433876FC" w16cid:durableId="23E2C35C"/>
+  <w16cid:commentId w16cid:paraId="7CD8FEBF" w16cid:durableId="23E2C364"/>
+  <w16cid:commentId w16cid:paraId="675EFE69" w16cid:durableId="23E2C38E"/>
 </w16cid:commentsIds>
 </file>
 
@@ -5048,7 +5255,7 @@
 <w:hdr xmlns:wpc="http://schemas.microsoft.com/office/word/2010/wordprocessingCanvas" xmlns:cx="http://schemas.microsoft.com/office/drawing/2014/chartex" xmlns:cx1="http://schemas.microsoft.com/office/drawing/2015/9/8/chartex" xmlns:cx2="http://schemas.microsoft.com/office/drawing/2015/10/21/chartex" xmlns:cx3="http://schemas.microsoft.com/office/drawing/2016/5/9/chartex" xmlns:cx4="http://schemas.microsoft.com/office/drawing/2016/5/10/chartex" xmlns:cx5="http://schemas.microsoft.com/office/drawing/2016/5/11/chartex" xmlns:cx6="http://schemas.microsoft.com/office/drawing/2016/5/12/chartex" xmlns:cx7="http://schemas.microsoft.com/office/drawing/2016/5/13/chartex" xmlns:cx8="http://schemas.microsoft.com/office/drawing/2016/5/14/chartex" xmlns:mc="http://schemas.openxmlformats.org/markup-compatibility/2006" xmlns:aink="http://schemas.microsoft.com/office/drawing/2016/ink" xmlns:am3d="http://schemas.microsoft.com/office/drawing/2017/model3d" xmlns:o="urn:schemas-microsoft-com:office:office" xmlns:r="http://schemas.openxmlformats.org/officeDocument/2006/relationships" xmlns:m="http://schemas.openxmlformats.org/officeDocument/2006/math" xmlns:v="urn:schemas-microsoft-com:vml" xmlns:wp14="http://schemas.microsoft.com/office/word/2010/wordprocessingDrawing" xmlns:wp="http://schemas.openxmlformats.org/drawingml/2006/wordprocessingDrawing" xmlns:w10="urn:schemas-microsoft-com:office:word" xmlns:w="http://schemas.openxmlformats.org/wordprocessingml/2006/main" xmlns:w14="http://schemas.microsoft.com/office/word/2010/wordml" xmlns:w15="http://schemas.microsoft.com/office/word/2012/wordml" xmlns:w16cex="http://schemas.microsoft.com/office/word/2018/wordml/cex" xmlns:w16cid="http://schemas.microsoft.com/office/word/2016/wordml/cid" xmlns:w16="http://schemas.microsoft.com/office/word/2018/wordml" xmlns:w16se="http://schemas.microsoft.com/office/word/2015/wordml/symex" xmlns:wpg="http://schemas.microsoft.com/office/word/2010/wordprocessingGroup" xmlns:wpi="http://schemas.microsoft.com/office/word/2010/wordprocessingInk" xmlns:wne="http://schemas.microsoft.com/office/word/2006/wordml" xmlns:wps="http://schemas.microsoft.com/office/word/2010/wordprocessingShape" mc:Ignorable="w14 w15 w16se w16cid w16 w16cex wp14">
   <w:p>
     <w:pPr>
-      <w:pStyle w:val="Header"/>
+      <w:pStyle w:val="a9"/>
     </w:pPr>
     <w:r>
       <w:tab/>
@@ -5073,7 +5280,7 @@
   </w:p>
   <w:p>
     <w:pPr>
-      <w:pStyle w:val="Header"/>
+      <w:pStyle w:val="a9"/>
     </w:pPr>
   </w:p>
 </w:hdr>
@@ -5668,6 +5875,9 @@
 <w15:people xmlns:wpc="http://schemas.microsoft.com/office/word/2010/wordprocessingCanvas" xmlns:cx="http://schemas.microsoft.com/office/drawing/2014/chartex" xmlns:cx1="http://schemas.microsoft.com/office/drawing/2015/9/8/chartex" xmlns:cx2="http://schemas.microsoft.com/office/drawing/2015/10/21/chartex" xmlns:cx3="http://schemas.microsoft.com/office/drawing/2016/5/9/chartex" xmlns:cx4="http://schemas.microsoft.com/office/drawing/2016/5/10/chartex" xmlns:cx5="http://schemas.microsoft.com/office/drawing/2016/5/11/chartex" xmlns:cx6="http://schemas.microsoft.com/office/drawing/2016/5/12/chartex" xmlns:cx7="http://schemas.microsoft.com/office/drawing/2016/5/13/chartex" xmlns:cx8="http://schemas.microsoft.com/office/drawing/2016/5/14/chartex" xmlns:mc="http://schemas.openxmlformats.org/markup-compatibility/2006" xmlns:aink="http://schemas.microsoft.com/office/drawing/2016/ink" xmlns:am3d="http://schemas.microsoft.com/office/drawing/2017/model3d" xmlns:o="urn:schemas-microsoft-com:office:office" xmlns:r="http://schemas.openxmlformats.org/officeDocument/2006/relationships" xmlns:m="http://schemas.openxmlformats.org/officeDocument/2006/math" xmlns:v="urn:schemas-microsoft-com:vml" xmlns:wp14="http://schemas.microsoft.com/office/word/2010/wordprocessingDrawing" xmlns:wp="http://schemas.openxmlformats.org/drawingml/2006/wordprocessingDrawing" xmlns:w10="urn:schemas-microsoft-com:office:word" xmlns:w="http://schemas.openxmlformats.org/wordprocessingml/2006/main" xmlns:w14="http://schemas.microsoft.com/office/word/2010/wordml" xmlns:w15="http://schemas.microsoft.com/office/word/2012/wordml" xmlns:w16cex="http://schemas.microsoft.com/office/word/2018/wordml/cex" xmlns:w16cid="http://schemas.microsoft.com/office/word/2016/wordml/cid" xmlns:w16="http://schemas.microsoft.com/office/word/2018/wordml" xmlns:w16se="http://schemas.microsoft.com/office/word/2015/wordml/symex" xmlns:wpg="http://schemas.microsoft.com/office/word/2010/wordprocessingGroup" xmlns:wpi="http://schemas.microsoft.com/office/word/2010/wordprocessingInk" xmlns:wne="http://schemas.microsoft.com/office/word/2006/wordml" xmlns:wps="http://schemas.microsoft.com/office/word/2010/wordprocessingShape" mc:Ignorable="w14 w15 w16se w16cid w16 w16cex wp14">
   <w15:person w15:author="Yang, Yaping">
     <w15:presenceInfo w15:providerId="None" w15:userId="Yang, Yaping"/>
+  </w15:person>
+  <w15:person w15:author="Teng Xue">
+    <w15:presenceInfo w15:providerId="Windows Live" w15:userId="e979cc2088b935ee"/>
   </w15:person>
 </w15:people>
 </file>
@@ -5844,7 +6054,7 @@
     <w:lsdException w:name="Table Web 2" w:semiHidden="1" w:unhideWhenUsed="1"/>
     <w:lsdException w:name="Table Web 3" w:semiHidden="1" w:unhideWhenUsed="1"/>
     <w:lsdException w:name="Balloon Text" w:semiHidden="1" w:unhideWhenUsed="1"/>
-    <w:lsdException w:name="Table Grid" w:semiHidden="1" w:uiPriority="39" w:unhideWhenUsed="1"/>
+    <w:lsdException w:name="Table Grid" w:uiPriority="39"/>
     <w:lsdException w:name="Table Theme" w:semiHidden="1" w:unhideWhenUsed="1"/>
     <w:lsdException w:name="Placeholder Text" w:semiHidden="1"/>
     <w:lsdException w:name="No Spacing" w:uiPriority="1" w:qFormat="1"/>
@@ -6067,17 +6277,17 @@
     <w:lsdException w:name="Unresolved Mention" w:semiHidden="1" w:unhideWhenUsed="1"/>
     <w:lsdException w:name="Smart Link" w:semiHidden="1" w:unhideWhenUsed="1"/>
   </w:latentStyles>
-  <w:style w:type="paragraph" w:default="1" w:styleId="Normal">
+  <w:style w:type="paragraph" w:default="1" w:styleId="a">
     <w:name w:val="Normal"/>
     <w:qFormat/>
   </w:style>
-  <w:style w:type="character" w:default="1" w:styleId="DefaultParagraphFont">
+  <w:style w:type="character" w:default="1" w:styleId="a0">
     <w:name w:val="Default Paragraph Font"/>
     <w:uiPriority w:val="1"/>
     <w:semiHidden/>
     <w:unhideWhenUsed/>
   </w:style>
-  <w:style w:type="table" w:default="1" w:styleId="TableNormal">
+  <w:style w:type="table" w:default="1" w:styleId="a1">
     <w:name w:val="Normal Table"/>
     <w:uiPriority w:val="99"/>
     <w:semiHidden/>
@@ -6092,15 +6302,15 @@
       </w:tblCellMar>
     </w:tblPr>
   </w:style>
-  <w:style w:type="numbering" w:default="1" w:styleId="NoList">
+  <w:style w:type="numbering" w:default="1" w:styleId="a2">
     <w:name w:val="No List"/>
     <w:uiPriority w:val="99"/>
     <w:semiHidden/>
     <w:unhideWhenUsed/>
   </w:style>
-  <w:style w:type="paragraph" w:styleId="ListParagraph">
+  <w:style w:type="paragraph" w:styleId="a3">
     <w:name w:val="List Paragraph"/>
-    <w:basedOn w:val="Normal"/>
+    <w:basedOn w:val="a"/>
     <w:uiPriority w:val="34"/>
     <w:qFormat/>
     <w:rsid w:val="00057355"/>
@@ -6109,9 +6319,9 @@
       <w:contextualSpacing/>
     </w:pPr>
   </w:style>
-  <w:style w:type="character" w:styleId="CommentReference">
+  <w:style w:type="character" w:styleId="a4">
     <w:name w:val="annotation reference"/>
-    <w:basedOn w:val="DefaultParagraphFont"/>
+    <w:basedOn w:val="a0"/>
     <w:uiPriority w:val="99"/>
     <w:semiHidden/>
     <w:unhideWhenUsed/>
@@ -6121,10 +6331,10 @@
       <w:szCs w:val="16"/>
     </w:rPr>
   </w:style>
-  <w:style w:type="paragraph" w:styleId="CommentText">
+  <w:style w:type="paragraph" w:styleId="a5">
     <w:name w:val="annotation text"/>
-    <w:basedOn w:val="Normal"/>
-    <w:link w:val="CommentTextChar"/>
+    <w:basedOn w:val="a"/>
+    <w:link w:val="a6"/>
     <w:uiPriority w:val="99"/>
     <w:semiHidden/>
     <w:unhideWhenUsed/>
@@ -6137,10 +6347,10 @@
       <w:szCs w:val="20"/>
     </w:rPr>
   </w:style>
-  <w:style w:type="character" w:customStyle="1" w:styleId="CommentTextChar">
-    <w:name w:val="Comment Text Char"/>
-    <w:basedOn w:val="DefaultParagraphFont"/>
-    <w:link w:val="CommentText"/>
+  <w:style w:type="character" w:customStyle="1" w:styleId="a6">
+    <w:name w:val="批注文字 字符"/>
+    <w:basedOn w:val="a0"/>
+    <w:link w:val="a5"/>
     <w:uiPriority w:val="99"/>
     <w:semiHidden/>
     <w:rsid w:val="00B44DD8"/>
@@ -6149,11 +6359,11 @@
       <w:szCs w:val="20"/>
     </w:rPr>
   </w:style>
-  <w:style w:type="paragraph" w:styleId="CommentSubject">
+  <w:style w:type="paragraph" w:styleId="a7">
     <w:name w:val="annotation subject"/>
-    <w:basedOn w:val="CommentText"/>
-    <w:next w:val="CommentText"/>
-    <w:link w:val="CommentSubjectChar"/>
+    <w:basedOn w:val="a5"/>
+    <w:next w:val="a5"/>
+    <w:link w:val="a8"/>
     <w:uiPriority w:val="99"/>
     <w:semiHidden/>
     <w:unhideWhenUsed/>
@@ -6163,10 +6373,10 @@
       <w:bCs/>
     </w:rPr>
   </w:style>
-  <w:style w:type="character" w:customStyle="1" w:styleId="CommentSubjectChar">
-    <w:name w:val="Comment Subject Char"/>
-    <w:basedOn w:val="CommentTextChar"/>
-    <w:link w:val="CommentSubject"/>
+  <w:style w:type="character" w:customStyle="1" w:styleId="a8">
+    <w:name w:val="批注主题 字符"/>
+    <w:basedOn w:val="a6"/>
+    <w:link w:val="a7"/>
     <w:uiPriority w:val="99"/>
     <w:semiHidden/>
     <w:rsid w:val="00B44DD8"/>
@@ -6177,10 +6387,10 @@
       <w:szCs w:val="20"/>
     </w:rPr>
   </w:style>
-  <w:style w:type="paragraph" w:styleId="Header">
+  <w:style w:type="paragraph" w:styleId="a9">
     <w:name w:val="header"/>
-    <w:basedOn w:val="Normal"/>
-    <w:link w:val="HeaderChar"/>
+    <w:basedOn w:val="a"/>
+    <w:link w:val="aa"/>
     <w:uiPriority w:val="99"/>
     <w:unhideWhenUsed/>
     <w:rsid w:val="00AF3707"/>
@@ -6192,17 +6402,17 @@
       <w:spacing w:after="0" w:line="240" w:lineRule="auto"/>
     </w:pPr>
   </w:style>
-  <w:style w:type="character" w:customStyle="1" w:styleId="HeaderChar">
-    <w:name w:val="Header Char"/>
-    <w:basedOn w:val="DefaultParagraphFont"/>
-    <w:link w:val="Header"/>
+  <w:style w:type="character" w:customStyle="1" w:styleId="aa">
+    <w:name w:val="页眉 字符"/>
+    <w:basedOn w:val="a0"/>
+    <w:link w:val="a9"/>
     <w:uiPriority w:val="99"/>
     <w:rsid w:val="00AF3707"/>
   </w:style>
-  <w:style w:type="paragraph" w:styleId="Footer">
+  <w:style w:type="paragraph" w:styleId="ab">
     <w:name w:val="footer"/>
-    <w:basedOn w:val="Normal"/>
-    <w:link w:val="FooterChar"/>
+    <w:basedOn w:val="a"/>
+    <w:link w:val="ac"/>
     <w:uiPriority w:val="99"/>
     <w:unhideWhenUsed/>
     <w:rsid w:val="00AF3707"/>
@@ -6214,17 +6424,17 @@
       <w:spacing w:after="0" w:line="240" w:lineRule="auto"/>
     </w:pPr>
   </w:style>
-  <w:style w:type="character" w:customStyle="1" w:styleId="FooterChar">
-    <w:name w:val="Footer Char"/>
-    <w:basedOn w:val="DefaultParagraphFont"/>
-    <w:link w:val="Footer"/>
+  <w:style w:type="character" w:customStyle="1" w:styleId="ac">
+    <w:name w:val="页脚 字符"/>
+    <w:basedOn w:val="a0"/>
+    <w:link w:val="ab"/>
     <w:uiPriority w:val="99"/>
     <w:rsid w:val="00AF3707"/>
   </w:style>
-  <w:style w:type="paragraph" w:styleId="BalloonText">
+  <w:style w:type="paragraph" w:styleId="ad">
     <w:name w:val="Balloon Text"/>
-    <w:basedOn w:val="Normal"/>
-    <w:link w:val="BalloonTextChar"/>
+    <w:basedOn w:val="a"/>
+    <w:link w:val="ae"/>
     <w:uiPriority w:val="99"/>
     <w:semiHidden/>
     <w:unhideWhenUsed/>
@@ -6238,10 +6448,10 @@
       <w:szCs w:val="16"/>
     </w:rPr>
   </w:style>
-  <w:style w:type="character" w:customStyle="1" w:styleId="BalloonTextChar">
-    <w:name w:val="Balloon Text Char"/>
-    <w:basedOn w:val="DefaultParagraphFont"/>
-    <w:link w:val="BalloonText"/>
+  <w:style w:type="character" w:customStyle="1" w:styleId="ae">
+    <w:name w:val="批注框文本 字符"/>
+    <w:basedOn w:val="a0"/>
+    <w:link w:val="ad"/>
     <w:uiPriority w:val="99"/>
     <w:semiHidden/>
     <w:rsid w:val="00753410"/>
@@ -6566,25 +6776,6 @@
 </file>
 
 <file path=customXml/item1.xml><?xml version="1.0" encoding="utf-8"?>
-<?mso-contentType ?>
-<FormTemplates xmlns="http://schemas.microsoft.com/sharepoint/v3/contenttype/forms">
-  <Display>DocumentLibraryForm</Display>
-  <Edit>DocumentLibraryForm</Edit>
-  <New>DocumentLibraryForm</New>
-</FormTemplates>
-</file>
-
-<file path=customXml/item2.xml><?xml version="1.0" encoding="utf-8"?>
-<p:properties xmlns:p="http://schemas.microsoft.com/office/2006/metadata/properties" xmlns:xsi="http://www.w3.org/2001/XMLSchema-instance" xmlns:pc="http://schemas.microsoft.com/office/infopath/2007/PartnerControls">
-  <documentManagement/>
-</p:properties>
-</file>
-
-<file path=customXml/item3.xml><?xml version="1.0" encoding="utf-8"?>
-<b:Sources xmlns:b="http://schemas.openxmlformats.org/officeDocument/2006/bibliography" xmlns="http://schemas.openxmlformats.org/officeDocument/2006/bibliography" SelectedStyle="\APASixthEditionOfficeOnline.xsl" StyleName="APA" Version="6"/>
-</file>
-
-<file path=customXml/item4.xml><?xml version="1.0" encoding="utf-8"?>
 <ct:contentTypeSchema xmlns:ct="http://schemas.microsoft.com/office/2006/metadata/contentType" xmlns:ma="http://schemas.microsoft.com/office/2006/metadata/properties/metaAttributes" ct:_="" ma:_="" ma:contentTypeName="Document" ma:contentTypeID="0x0101006D61076399293F4583D3111B6DEC6604" ma:contentTypeVersion="0" ma:contentTypeDescription="Create a new document." ma:contentTypeScope="" ma:versionID="eeadff1ee3bad737c1c7b9ce91a54ab1">
   <xsd:schema xmlns:xsd="http://www.w3.org/2001/XMLSchema" xmlns:xs="http://www.w3.org/2001/XMLSchema" xmlns:p="http://schemas.microsoft.com/office/2006/metadata/properties" targetNamespace="http://schemas.microsoft.com/office/2006/metadata/properties" ma:root="true" ma:fieldsID="1a02fe0b5325afbcad97a1566b7e5d95">
     <xsd:element name="properties">
@@ -6698,32 +6889,26 @@
 </ct:contentTypeSchema>
 </file>
 
-<file path=customXml/itemProps1.xml><?xml version="1.0" encoding="utf-8"?>
-<ds:datastoreItem xmlns:ds="http://schemas.openxmlformats.org/officeDocument/2006/customXml" ds:itemID="{B7E08CB1-282D-4CCC-9E9F-E80D68C9BFF7}">
-  <ds:schemaRefs>
-    <ds:schemaRef ds:uri="http://schemas.microsoft.com/sharepoint/v3/contenttype/forms"/>
-  </ds:schemaRefs>
-</ds:datastoreItem>
+<file path=customXml/item2.xml><?xml version="1.0" encoding="utf-8"?>
+<b:Sources xmlns:b="http://schemas.openxmlformats.org/officeDocument/2006/bibliography" xmlns="http://schemas.openxmlformats.org/officeDocument/2006/bibliography" SelectedStyle="\APASixthEditionOfficeOnline.xsl" StyleName="APA" Version="6"/>
 </file>
 
-<file path=customXml/itemProps2.xml><?xml version="1.0" encoding="utf-8"?>
-<ds:datastoreItem xmlns:ds="http://schemas.openxmlformats.org/officeDocument/2006/customXml" ds:itemID="{5BF469DF-FDA8-4059-83AC-7C112781A6C1}">
-  <ds:schemaRefs>
-    <ds:schemaRef ds:uri="http://schemas.microsoft.com/office/2006/metadata/properties"/>
-    <ds:schemaRef ds:uri="http://schemas.microsoft.com/office/infopath/2007/PartnerControls"/>
-  </ds:schemaRefs>
-</ds:datastoreItem>
+<file path=customXml/item3.xml><?xml version="1.0" encoding="utf-8"?>
+<p:properties xmlns:p="http://schemas.microsoft.com/office/2006/metadata/properties" xmlns:xsi="http://www.w3.org/2001/XMLSchema-instance" xmlns:pc="http://schemas.microsoft.com/office/infopath/2007/PartnerControls">
+  <documentManagement/>
+</p:properties>
 </file>
 
-<file path=customXml/itemProps3.xml><?xml version="1.0" encoding="utf-8"?>
-<ds:datastoreItem xmlns:ds="http://schemas.openxmlformats.org/officeDocument/2006/customXml" ds:itemID="{2E2B3D72-E4AC-4BFF-8137-D7BFC7E66228}">
-  <ds:schemaRefs>
-    <ds:schemaRef ds:uri="http://schemas.openxmlformats.org/officeDocument/2006/bibliography"/>
-  </ds:schemaRefs>
-</ds:datastoreItem>
+<file path=customXml/item4.xml><?xml version="1.0" encoding="utf-8"?>
+<?mso-contentType ?>
+<FormTemplates xmlns="http://schemas.microsoft.com/sharepoint/v3/contenttype/forms">
+  <Display>DocumentLibraryForm</Display>
+  <Edit>DocumentLibraryForm</Edit>
+  <New>DocumentLibraryForm</New>
+</FormTemplates>
 </file>
 
-<file path=customXml/itemProps4.xml><?xml version="1.0" encoding="utf-8"?>
+<file path=customXml/itemProps1.xml><?xml version="1.0" encoding="utf-8"?>
 <ds:datastoreItem xmlns:ds="http://schemas.openxmlformats.org/officeDocument/2006/customXml" ds:itemID="{5868CA8B-2FEE-41EE-907E-234E768EC70A}">
   <ds:schemaRefs>
     <ds:schemaRef ds:uri="http://schemas.microsoft.com/office/2006/metadata/contentType"/>
@@ -6737,4 +6922,29 @@
     <ds:schemaRef ds:uri="http://schemas.microsoft.com/office/infopath/2007/PartnerControls"/>
   </ds:schemaRefs>
 </ds:datastoreItem>
+</file>
+
+<file path=customXml/itemProps2.xml><?xml version="1.0" encoding="utf-8"?>
+<ds:datastoreItem xmlns:ds="http://schemas.openxmlformats.org/officeDocument/2006/customXml" ds:itemID="{2E2B3D72-E4AC-4BFF-8137-D7BFC7E66228}">
+  <ds:schemaRefs>
+    <ds:schemaRef ds:uri="http://schemas.openxmlformats.org/officeDocument/2006/bibliography"/>
+  </ds:schemaRefs>
+</ds:datastoreItem>
+</file>
+
+<file path=customXml/itemProps3.xml><?xml version="1.0" encoding="utf-8"?>
+<ds:datastoreItem xmlns:ds="http://schemas.openxmlformats.org/officeDocument/2006/customXml" ds:itemID="{5BF469DF-FDA8-4059-83AC-7C112781A6C1}">
+  <ds:schemaRefs>
+    <ds:schemaRef ds:uri="http://schemas.microsoft.com/office/2006/metadata/properties"/>
+    <ds:schemaRef ds:uri="http://schemas.microsoft.com/office/infopath/2007/PartnerControls"/>
+  </ds:schemaRefs>
+</ds:datastoreItem>
+</file>
+
+<file path=customXml/itemProps4.xml><?xml version="1.0" encoding="utf-8"?>
+<ds:datastoreItem xmlns:ds="http://schemas.openxmlformats.org/officeDocument/2006/customXml" ds:itemID="{B7E08CB1-282D-4CCC-9E9F-E80D68C9BFF7}">
+  <ds:schemaRefs>
+    <ds:schemaRef ds:uri="http://schemas.microsoft.com/sharepoint/v3/contenttype/forms"/>
+  </ds:schemaRefs>
+</ds:datastoreItem>
 </file>
</xml_diff>